<commit_message>
ba yao pin ming jie qu huan cheng []
</commit_message>
<xml_diff>
--- a/资料/基本药物/1 阿莫西林克拉维酸钾.docx
+++ b/资料/基本药物/1 阿莫西林克拉维酸钾.docx
@@ -5,14 +5,39 @@
     <w:p>
       <w:r>
         <w:rPr>
-          <w:rFonts w:ascii="Arial" w:eastAsia="宋体" w:hAnsi="Arial" w:cs="Arial"/>
+          <w:rFonts w:ascii="Arial" w:eastAsia="宋体" w:hAnsi="Arial" w:cs="Arial" w:hint="eastAsia"/>
           <w:b/>
           <w:bCs/>
+          <w:color w:val="FF0000"/>
+          <w:kern w:val="0"/>
+          <w:sz w:val="20"/>
+          <w:szCs w:val="20"/>
+        </w:rPr>
+        <w:t>[</w:t>
+      </w:r>
+      <w:r>
+        <w:rPr>
+          <w:rFonts w:ascii="Arial" w:eastAsia="宋体" w:hAnsi="Arial" w:cs="Arial"/>
+          <w:b/>
+          <w:bCs/>
+          <w:color w:val="FF0000"/>
           <w:kern w:val="0"/>
           <w:sz w:val="20"/>
           <w:szCs w:val="20"/>
         </w:rPr>
         <w:t>阿莫西林克拉维酸钾</w:t>
+      </w:r>
+      <w:r>
+        <w:rPr>
+          <w:rFonts w:ascii="Arial" w:eastAsia="宋体" w:hAnsi="Arial" w:cs="Arial" w:hint="eastAsia"/>
+          <w:b/>
+          <w:bCs/>
+          <w:color w:val="FF0000"/>
+          <w:kern w:val="0"/>
+          <w:sz w:val="20"/>
+          <w:szCs w:val="20"/>
+        </w:rPr>
+        <w:t>]</w:t>
       </w:r>
       <w:r>
         <w:rPr>
@@ -15813,6 +15838,9 @@
         <w:t>&lt;br&gt;&lt;br&gt;</w:t>
       </w:r>
       <w:r>
+        <w:rPr>
+          <w:color w:val="FF0000"/>
+        </w:rPr>
         <w:t>【</w:t>
       </w:r>
       <w:bookmarkStart w:id="0" w:name="_GoBack"/>

</xml_diff>